<commit_message>
Added my name and address
</commit_message>
<xml_diff>
--- a/Nathan.docx
+++ b/Nathan.docx
@@ -4,7 +4,12 @@
   <w:body>
     <w:p>
       <w:r>
-        <w:t>Auhfo;wenfoeiwj</w:t>
+        <w:t>Nathan Dittmer</w:t>
+      </w:r>
+    </w:p>
+    <w:p>
+      <w:r>
+        <w:t>Iowa City IA</w:t>
       </w:r>
       <w:bookmarkStart w:id="0" w:name="_GoBack"/>
       <w:bookmarkEnd w:id="0"/>

</xml_diff>

<commit_message>
changes to both files
</commit_message>
<xml_diff>
--- a/Nathan.docx
+++ b/Nathan.docx
@@ -10,6 +10,11 @@
     <w:p>
       <w:r>
         <w:t>Iowa City IA</w:t>
+      </w:r>
+    </w:p>
+    <w:p>
+      <w:r>
+        <w:t>USA</w:t>
       </w:r>
       <w:bookmarkStart w:id="0" w:name="_GoBack"/>
       <w:bookmarkEnd w:id="0"/>

</xml_diff>